<commit_message>
Planned Themes, refactored BLL
Got a pretty solid word document plan together for the themes project.
Will prototype the front-end and perhaps use TDD to develop the BLL.

I moved the Website Update logic into a WebsiteUpdates folder within the
BLL. This makes more sense to group similar code together instead of
using a flat structure.
</commit_message>
<xml_diff>
--- a/Documents/01 - Website Themes/Website Themes.docx
+++ b/Documents/01 - Website Themes/Website Themes.docx
@@ -25,6 +25,108 @@
     </w:p>
     <w:p>
       <w:pPr>
+        <w:pStyle w:val="Heading3"/>
+      </w:pPr>
+      <w:r>
+        <w:t>Walk Through</w:t>
+      </w:r>
+    </w:p>
+    <w:p>
+      <w:pPr>
+        <w:pStyle w:val="NoSpacing"/>
+      </w:pPr>
+      <w:r>
+        <w:t xml:space="preserve">When a user is logged in as a site admin they will see a link that takes them to the Theme Admin Page. Clicking the link takes them to a page that shows the current themes available for the site, and the theme that is currently applied. Clicking on a different theme highlights it. Clicking the apply button changes the current website theme and prompts the user that the action has taken place. </w:t>
+      </w:r>
+    </w:p>
+    <w:p>
+      <w:pPr>
+        <w:pStyle w:val="NoSpacing"/>
+      </w:pPr>
+    </w:p>
+    <w:p>
+      <w:pPr>
+        <w:pStyle w:val="Heading2"/>
+      </w:pPr>
+      <w:r>
+        <w:t>Functional Requirements</w:t>
+      </w:r>
+    </w:p>
+    <w:p>
+      <w:pPr>
+        <w:pStyle w:val="NoSpacing"/>
+      </w:pPr>
+    </w:p>
+    <w:p>
+      <w:pPr>
+        <w:pStyle w:val="NoSpacing"/>
+        <w:rPr>
+          <w:b/>
+        </w:rPr>
+      </w:pPr>
+      <w:r>
+        <w:rPr>
+          <w:b/>
+        </w:rPr>
+        <w:t>Website Theme Display</w:t>
+      </w:r>
+    </w:p>
+    <w:p>
+      <w:pPr>
+        <w:pStyle w:val="NoSpacing"/>
+      </w:pPr>
+      <w:r>
+        <w:t xml:space="preserve">When the website loads it uses a theme to render the appearance of the website. The theme consists of style sheets and images. </w:t>
+      </w:r>
+    </w:p>
+    <w:p>
+      <w:pPr>
+        <w:pStyle w:val="NoSpacing"/>
+      </w:pPr>
+    </w:p>
+    <w:p>
+      <w:pPr>
+        <w:pStyle w:val="NoSpacing"/>
+        <w:rPr>
+          <w:b/>
+        </w:rPr>
+      </w:pPr>
+      <w:r>
+        <w:rPr>
+          <w:b/>
+        </w:rPr>
+        <w:t>Theme Admin Page Link</w:t>
+      </w:r>
+    </w:p>
+    <w:p>
+      <w:pPr>
+        <w:pStyle w:val="NoSpacing"/>
+      </w:pPr>
+      <w:r>
+        <w:t>Shows for site administrators</w:t>
+      </w:r>
+    </w:p>
+    <w:p>
+      <w:pPr>
+        <w:pStyle w:val="NoSpacing"/>
+      </w:pPr>
+    </w:p>
+    <w:p>
+      <w:pPr>
+        <w:pStyle w:val="NoSpacing"/>
+        <w:rPr>
+          <w:b/>
+        </w:rPr>
+      </w:pPr>
+      <w:r>
+        <w:rPr>
+          <w:b/>
+        </w:rPr>
+        <w:t>Show the current and available themes</w:t>
+      </w:r>
+    </w:p>
+    <w:p>
+      <w:pPr>
         <w:pStyle w:val="NoSpacing"/>
       </w:pPr>
       <w:r>
@@ -37,26 +139,639 @@
         <w:t>the installed</w:t>
       </w:r>
       <w:r>
-        <w:t xml:space="preserve"> themes for the website. </w:t>
-      </w:r>
-      <w:r>
-        <w:t xml:space="preserve">The admin selects the theme they want to apply to the website and clicks the install button. </w:t>
-      </w:r>
-    </w:p>
-    <w:p>
-      <w:pPr>
-        <w:pStyle w:val="NoSpacing"/>
-      </w:pPr>
-    </w:p>
-    <w:p>
-      <w:pPr>
-        <w:pStyle w:val="NoSpacing"/>
-      </w:pPr>
-      <w:r>
-        <w:t xml:space="preserve">The website will come with two or three pre-installed themes. A future enhancement will be to add </w:t>
-      </w:r>
-      <w:r>
-        <w:t xml:space="preserve">the ability to browse all themes which will display a list of themes from the sbo website. The user could then install the theme and apply it to their website. </w:t>
+        <w:t xml:space="preserve"> themes for the website along with the currently installed theme. </w:t>
+      </w:r>
+    </w:p>
+    <w:p>
+      <w:pPr>
+        <w:pStyle w:val="NoSpacing"/>
+      </w:pPr>
+    </w:p>
+    <w:p>
+      <w:pPr>
+        <w:pStyle w:val="NoSpacing"/>
+        <w:rPr>
+          <w:b/>
+        </w:rPr>
+      </w:pPr>
+      <w:r>
+        <w:rPr>
+          <w:b/>
+        </w:rPr>
+        <w:t>Apply a theme to the website</w:t>
+      </w:r>
+    </w:p>
+    <w:p>
+      <w:pPr>
+        <w:pStyle w:val="NoSpacing"/>
+      </w:pPr>
+      <w:r>
+        <w:t xml:space="preserve">The admin selects the theme they want to apply to the website and clicks the </w:t>
+      </w:r>
+      <w:r>
+        <w:t>apply</w:t>
+      </w:r>
+      <w:r>
+        <w:t xml:space="preserve"> button. </w:t>
+      </w:r>
+    </w:p>
+    <w:p>
+      <w:pPr>
+        <w:pStyle w:val="NoSpacing"/>
+      </w:pPr>
+    </w:p>
+    <w:p>
+      <w:pPr>
+        <w:pStyle w:val="NoSpacing"/>
+        <w:rPr>
+          <w:b/>
+        </w:rPr>
+      </w:pPr>
+      <w:r>
+        <w:rPr>
+          <w:b/>
+        </w:rPr>
+        <w:t>Download a theme</w:t>
+      </w:r>
+    </w:p>
+    <w:p>
+      <w:pPr>
+        <w:pStyle w:val="NoSpacing"/>
+      </w:pPr>
+      <w:r>
+        <w:t>The admin can also download the selected theme as a zip file.</w:t>
+      </w:r>
+    </w:p>
+    <w:p>
+      <w:pPr>
+        <w:pStyle w:val="NoSpacing"/>
+      </w:pPr>
+    </w:p>
+    <w:p>
+      <w:pPr>
+        <w:pStyle w:val="NoSpacing"/>
+        <w:rPr>
+          <w:b/>
+        </w:rPr>
+      </w:pPr>
+      <w:r>
+        <w:rPr>
+          <w:b/>
+        </w:rPr>
+        <w:t>Upload a theme</w:t>
+      </w:r>
+    </w:p>
+    <w:p>
+      <w:pPr>
+        <w:pStyle w:val="NoSpacing"/>
+      </w:pPr>
+      <w:r>
+        <w:t xml:space="preserve">The admin can upload a zip file containing a theme to the website. Th e theme is extracted and becomes available for selection. If a theme already exists with that same name then a number is added to the end indicating a newer version of the theme. </w:t>
+      </w:r>
+    </w:p>
+    <w:p>
+      <w:pPr>
+        <w:pStyle w:val="NoSpacing"/>
+      </w:pPr>
+    </w:p>
+    <w:p>
+      <w:pPr>
+        <w:pStyle w:val="NoSpacing"/>
+        <w:rPr>
+          <w:b/>
+        </w:rPr>
+      </w:pPr>
+      <w:r>
+        <w:rPr>
+          <w:b/>
+        </w:rPr>
+        <w:t>Delete a theme</w:t>
+      </w:r>
+    </w:p>
+    <w:p>
+      <w:pPr>
+        <w:pStyle w:val="NoSpacing"/>
+      </w:pPr>
+      <w:r>
+        <w:t xml:space="preserve">The admin can delete the selected theme after confirming the action. </w:t>
+      </w:r>
+    </w:p>
+    <w:p>
+      <w:pPr>
+        <w:pStyle w:val="NoSpacing"/>
+      </w:pPr>
+    </w:p>
+    <w:p>
+      <w:pPr>
+        <w:pStyle w:val="Heading2"/>
+      </w:pPr>
+      <w:r>
+        <w:t>Future Enhancments</w:t>
+      </w:r>
+    </w:p>
+    <w:p>
+      <w:pPr>
+        <w:pStyle w:val="NoSpacing"/>
+        <w:rPr>
+          <w:b/>
+        </w:rPr>
+      </w:pPr>
+      <w:r>
+        <w:rPr>
+          <w:b/>
+        </w:rPr>
+        <w:t>Installing</w:t>
+      </w:r>
+      <w:r>
+        <w:rPr>
+          <w:b/>
+        </w:rPr>
+        <w:t xml:space="preserve"> New Themes </w:t>
+      </w:r>
+      <w:r>
+        <w:rPr>
+          <w:b/>
+        </w:rPr>
+        <w:t>from a gallery</w:t>
+      </w:r>
+    </w:p>
+    <w:p>
+      <w:pPr>
+        <w:pStyle w:val="NoSpacing"/>
+      </w:pPr>
+      <w:r>
+        <w:t xml:space="preserve">The website will come with two or three pre-installed themes. A future enhancement will be to add the ability to browse all themes which will display a list of themes from the sbo website. The user could then install the theme and apply it to their website. </w:t>
+      </w:r>
+      <w:r>
+        <w:t xml:space="preserve">Installing a theme will result in a  new folder under the Themes directory. The admin page displays all the themes found in the folder. </w:t>
+      </w:r>
+    </w:p>
+    <w:p>
+      <w:pPr>
+        <w:pStyle w:val="NoSpacing"/>
+      </w:pPr>
+    </w:p>
+    <w:p>
+      <w:pPr>
+        <w:pStyle w:val="Heading3"/>
+      </w:pPr>
+      <w:r>
+        <w:lastRenderedPageBreak/>
+        <w:t>Currently Installed Theme</w:t>
+      </w:r>
+    </w:p>
+    <w:p>
+      <w:pPr>
+        <w:pStyle w:val="NoSpacing"/>
+      </w:pPr>
+      <w:r>
+        <w:t>When the the website themes admin panel shows the currently installed theme is highlighted.</w:t>
+      </w:r>
+    </w:p>
+    <w:p>
+      <w:pPr>
+        <w:pStyle w:val="NoSpacing"/>
+      </w:pPr>
+      <w:r>
+        <w:rPr>
+          <w:noProof/>
+        </w:rPr>
+        <w:drawing>
+          <wp:inline distT="0" distB="0" distL="0" distR="0">
+            <wp:extent cx="4114800" cy="3514725"/>
+            <wp:effectExtent l="0" t="0" r="0" b="9525"/>
+            <wp:docPr id="5" name="Picture 5"/>
+            <wp:cNvGraphicFramePr>
+              <a:graphicFrameLocks xmlns:a="http://schemas.openxmlformats.org/drawingml/2006/main" noChangeAspect="1"/>
+            </wp:cNvGraphicFramePr>
+            <a:graphic xmlns:a="http://schemas.openxmlformats.org/drawingml/2006/main">
+              <a:graphicData uri="http://schemas.openxmlformats.org/drawingml/2006/picture">
+                <pic:pic xmlns:pic="http://schemas.openxmlformats.org/drawingml/2006/picture">
+                  <pic:nvPicPr>
+                    <pic:cNvPr id="0" name="Picture 5"/>
+                    <pic:cNvPicPr>
+                      <a:picLocks noChangeAspect="1" noChangeArrowheads="1"/>
+                    </pic:cNvPicPr>
+                  </pic:nvPicPr>
+                  <pic:blipFill>
+                    <a:blip r:embed="rId6">
+                      <a:extLst>
+                        <a:ext uri="{28A0092B-C50C-407E-A947-70E740481C1C}">
+                          <a14:useLocalDpi xmlns:a14="http://schemas.microsoft.com/office/drawing/2010/main" val="0"/>
+                        </a:ext>
+                      </a:extLst>
+                    </a:blip>
+                    <a:srcRect/>
+                    <a:stretch>
+                      <a:fillRect/>
+                    </a:stretch>
+                  </pic:blipFill>
+                  <pic:spPr bwMode="auto">
+                    <a:xfrm>
+                      <a:off x="0" y="0"/>
+                      <a:ext cx="4114800" cy="3514725"/>
+                    </a:xfrm>
+                    <a:prstGeom prst="rect">
+                      <a:avLst/>
+                    </a:prstGeom>
+                    <a:noFill/>
+                    <a:ln>
+                      <a:noFill/>
+                    </a:ln>
+                  </pic:spPr>
+                </pic:pic>
+              </a:graphicData>
+            </a:graphic>
+          </wp:inline>
+        </w:drawing>
+      </w:r>
+    </w:p>
+    <w:p>
+      <w:pPr>
+        <w:pStyle w:val="Heading3"/>
+      </w:pPr>
+      <w:r>
+        <w:t>Select new Theme</w:t>
+      </w:r>
+    </w:p>
+    <w:p>
+      <w:pPr>
+        <w:pStyle w:val="NoSpacing"/>
+      </w:pPr>
+      <w:r>
+        <w:t>When the user clicks on a theme it becomed highlighted.</w:t>
+      </w:r>
+    </w:p>
+    <w:p>
+      <w:pPr>
+        <w:pStyle w:val="NoSpacing"/>
+      </w:pPr>
+      <w:r>
+        <w:rPr>
+          <w:noProof/>
+        </w:rPr>
+        <w:drawing>
+          <wp:inline distT="0" distB="0" distL="0" distR="0">
+            <wp:extent cx="4048125" cy="3514725"/>
+            <wp:effectExtent l="0" t="0" r="9525" b="9525"/>
+            <wp:docPr id="6" name="Picture 6"/>
+            <wp:cNvGraphicFramePr>
+              <a:graphicFrameLocks xmlns:a="http://schemas.openxmlformats.org/drawingml/2006/main" noChangeAspect="1"/>
+            </wp:cNvGraphicFramePr>
+            <a:graphic xmlns:a="http://schemas.openxmlformats.org/drawingml/2006/main">
+              <a:graphicData uri="http://schemas.openxmlformats.org/drawingml/2006/picture">
+                <pic:pic xmlns:pic="http://schemas.openxmlformats.org/drawingml/2006/picture">
+                  <pic:nvPicPr>
+                    <pic:cNvPr id="0" name="Picture 6"/>
+                    <pic:cNvPicPr>
+                      <a:picLocks noChangeAspect="1" noChangeArrowheads="1"/>
+                    </pic:cNvPicPr>
+                  </pic:nvPicPr>
+                  <pic:blipFill>
+                    <a:blip r:embed="rId7">
+                      <a:extLst>
+                        <a:ext uri="{28A0092B-C50C-407E-A947-70E740481C1C}">
+                          <a14:useLocalDpi xmlns:a14="http://schemas.microsoft.com/office/drawing/2010/main" val="0"/>
+                        </a:ext>
+                      </a:extLst>
+                    </a:blip>
+                    <a:srcRect/>
+                    <a:stretch>
+                      <a:fillRect/>
+                    </a:stretch>
+                  </pic:blipFill>
+                  <pic:spPr bwMode="auto">
+                    <a:xfrm>
+                      <a:off x="0" y="0"/>
+                      <a:ext cx="4048125" cy="3514725"/>
+                    </a:xfrm>
+                    <a:prstGeom prst="rect">
+                      <a:avLst/>
+                    </a:prstGeom>
+                    <a:noFill/>
+                    <a:ln>
+                      <a:noFill/>
+                    </a:ln>
+                  </pic:spPr>
+                </pic:pic>
+              </a:graphicData>
+            </a:graphic>
+          </wp:inline>
+        </w:drawing>
+      </w:r>
+    </w:p>
+    <w:p>
+      <w:pPr>
+        <w:pStyle w:val="NoSpacing"/>
+      </w:pPr>
+    </w:p>
+    <w:p>
+      <w:pPr>
+        <w:pStyle w:val="Heading3"/>
+      </w:pPr>
+      <w:r>
+        <w:lastRenderedPageBreak/>
+        <w:t>Apply Theme to Website</w:t>
+      </w:r>
+    </w:p>
+    <w:p>
+      <w:pPr>
+        <w:pStyle w:val="NoSpacing"/>
+      </w:pPr>
+      <w:r>
+        <w:t>When the user clicks the apply button the website changes appearance and a message displays letting the admin know that the update has taken effect.</w:t>
+      </w:r>
+    </w:p>
+    <w:p>
+      <w:pPr>
+        <w:pStyle w:val="NoSpacing"/>
+      </w:pPr>
+      <w:r>
+        <w:rPr>
+          <w:noProof/>
+        </w:rPr>
+        <w:drawing>
+          <wp:inline distT="0" distB="0" distL="0" distR="0">
+            <wp:extent cx="4048125" cy="3486150"/>
+            <wp:effectExtent l="0" t="0" r="9525" b="0"/>
+            <wp:docPr id="8" name="Picture 8"/>
+            <wp:cNvGraphicFramePr>
+              <a:graphicFrameLocks xmlns:a="http://schemas.openxmlformats.org/drawingml/2006/main" noChangeAspect="1"/>
+            </wp:cNvGraphicFramePr>
+            <a:graphic xmlns:a="http://schemas.openxmlformats.org/drawingml/2006/main">
+              <a:graphicData uri="http://schemas.openxmlformats.org/drawingml/2006/picture">
+                <pic:pic xmlns:pic="http://schemas.openxmlformats.org/drawingml/2006/picture">
+                  <pic:nvPicPr>
+                    <pic:cNvPr id="0" name="Picture 8"/>
+                    <pic:cNvPicPr>
+                      <a:picLocks noChangeAspect="1" noChangeArrowheads="1"/>
+                    </pic:cNvPicPr>
+                  </pic:nvPicPr>
+                  <pic:blipFill>
+                    <a:blip r:embed="rId8">
+                      <a:extLst>
+                        <a:ext uri="{28A0092B-C50C-407E-A947-70E740481C1C}">
+                          <a14:useLocalDpi xmlns:a14="http://schemas.microsoft.com/office/drawing/2010/main" val="0"/>
+                        </a:ext>
+                      </a:extLst>
+                    </a:blip>
+                    <a:srcRect/>
+                    <a:stretch>
+                      <a:fillRect/>
+                    </a:stretch>
+                  </pic:blipFill>
+                  <pic:spPr bwMode="auto">
+                    <a:xfrm>
+                      <a:off x="0" y="0"/>
+                      <a:ext cx="4048125" cy="3486150"/>
+                    </a:xfrm>
+                    <a:prstGeom prst="rect">
+                      <a:avLst/>
+                    </a:prstGeom>
+                    <a:noFill/>
+                    <a:ln>
+                      <a:noFill/>
+                    </a:ln>
+                  </pic:spPr>
+                </pic:pic>
+              </a:graphicData>
+            </a:graphic>
+          </wp:inline>
+        </w:drawing>
+      </w:r>
+    </w:p>
+    <w:p>
+      <w:pPr>
+        <w:pStyle w:val="NoSpacing"/>
+      </w:pPr>
+    </w:p>
+    <w:p>
+      <w:pPr>
+        <w:pStyle w:val="Heading3"/>
+      </w:pPr>
+      <w:r>
+        <w:t>Download a theme</w:t>
+      </w:r>
+    </w:p>
+    <w:p>
+      <w:pPr>
+        <w:pStyle w:val="NoSpacing"/>
+      </w:pPr>
+      <w:r>
+        <w:t xml:space="preserve">When the user clicks the download button the theme downloads as a zip file. </w:t>
+      </w:r>
+    </w:p>
+    <w:p>
+      <w:pPr>
+        <w:pStyle w:val="Heading3"/>
+      </w:pPr>
+      <w:r>
+        <w:t>Upload a theme</w:t>
+      </w:r>
+    </w:p>
+    <w:p>
+      <w:pPr>
+        <w:pStyle w:val="NoSpacing"/>
+      </w:pPr>
+      <w:r>
+        <w:t xml:space="preserve">The user selects a file using the file dialog, then clicks the upload button. The zip file is extracted to the themes folder. If a style.css file doesn’t exist the folder is deleted and an error is thrown saying that a style.css file must exist in order to be a valid theme. If it passes, then the new theme appears in the panel and is automatically selected. </w:t>
+      </w:r>
+    </w:p>
+    <w:p>
+      <w:pPr>
+        <w:pStyle w:val="Heading3"/>
+      </w:pPr>
+      <w:r>
+        <w:t>Delete a theme</w:t>
+      </w:r>
+    </w:p>
+    <w:p>
+      <w:pPr>
+        <w:pStyle w:val="NoSpacing"/>
+      </w:pPr>
+      <w:r>
+        <w:t xml:space="preserve">The user clicks the delete button. If the theme is the current theme a message shows saying that the current theme can not be deleted. Otherwise a confirmation dialog appears. If the user clicks ok then the theme folder is deleted and removed from the panel. </w:t>
+      </w:r>
+    </w:p>
+    <w:p>
+      <w:pPr>
+        <w:rPr>
+          <w:rFonts w:asciiTheme="majorHAnsi" w:eastAsiaTheme="majorEastAsia" w:hAnsiTheme="majorHAnsi" w:cstheme="majorBidi"/>
+          <w:b/>
+          <w:bCs/>
+          <w:color w:val="4F81BD" w:themeColor="accent1"/>
+          <w:sz w:val="26"/>
+          <w:szCs w:val="26"/>
+        </w:rPr>
+      </w:pPr>
+      <w:r>
+        <w:br w:type="page"/>
+      </w:r>
+    </w:p>
+    <w:p>
+      <w:pPr>
+        <w:pStyle w:val="Heading2"/>
+      </w:pPr>
+      <w:r>
+        <w:lastRenderedPageBreak/>
+        <w:t>Software Design</w:t>
+      </w:r>
+    </w:p>
+    <w:p>
+      <w:pPr>
+        <w:pStyle w:val="NoSpacing"/>
+      </w:pPr>
+    </w:p>
+    <w:p>
+      <w:pPr>
+        <w:pStyle w:val="Heading3"/>
+      </w:pPr>
+      <w:r>
+        <w:t>Data Context Diagram</w:t>
+      </w:r>
+    </w:p>
+    <w:p>
+      <w:pPr>
+        <w:pStyle w:val="NoSpacing"/>
+      </w:pPr>
+      <w:r>
+        <w:rPr>
+          <w:noProof/>
+        </w:rPr>
+        <w:drawing>
+          <wp:inline distT="0" distB="0" distL="0" distR="0">
+            <wp:extent cx="5934075" cy="4495800"/>
+            <wp:effectExtent l="0" t="0" r="9525" b="0"/>
+            <wp:docPr id="9" name="Picture 9"/>
+            <wp:cNvGraphicFramePr>
+              <a:graphicFrameLocks xmlns:a="http://schemas.openxmlformats.org/drawingml/2006/main" noChangeAspect="1"/>
+            </wp:cNvGraphicFramePr>
+            <a:graphic xmlns:a="http://schemas.openxmlformats.org/drawingml/2006/main">
+              <a:graphicData uri="http://schemas.openxmlformats.org/drawingml/2006/picture">
+                <pic:pic xmlns:pic="http://schemas.openxmlformats.org/drawingml/2006/picture">
+                  <pic:nvPicPr>
+                    <pic:cNvPr id="0" name="Picture 9"/>
+                    <pic:cNvPicPr>
+                      <a:picLocks noChangeAspect="1" noChangeArrowheads="1"/>
+                    </pic:cNvPicPr>
+                  </pic:nvPicPr>
+                  <pic:blipFill>
+                    <a:blip r:embed="rId9">
+                      <a:extLst>
+                        <a:ext uri="{28A0092B-C50C-407E-A947-70E740481C1C}">
+                          <a14:useLocalDpi xmlns:a14="http://schemas.microsoft.com/office/drawing/2010/main" val="0"/>
+                        </a:ext>
+                      </a:extLst>
+                    </a:blip>
+                    <a:srcRect/>
+                    <a:stretch>
+                      <a:fillRect/>
+                    </a:stretch>
+                  </pic:blipFill>
+                  <pic:spPr bwMode="auto">
+                    <a:xfrm>
+                      <a:off x="0" y="0"/>
+                      <a:ext cx="5934075" cy="4495800"/>
+                    </a:xfrm>
+                    <a:prstGeom prst="rect">
+                      <a:avLst/>
+                    </a:prstGeom>
+                    <a:noFill/>
+                    <a:ln>
+                      <a:noFill/>
+                    </a:ln>
+                  </pic:spPr>
+                </pic:pic>
+              </a:graphicData>
+            </a:graphic>
+          </wp:inline>
+        </w:drawing>
+      </w:r>
+    </w:p>
+    <w:p>
+      <w:pPr>
+        <w:pStyle w:val="NoSpacing"/>
+      </w:pPr>
+    </w:p>
+    <w:p>
+      <w:pPr>
+        <w:pStyle w:val="NoSpacing"/>
+      </w:pPr>
+    </w:p>
+    <w:p>
+      <w:pPr>
+        <w:pStyle w:val="Heading3"/>
+      </w:pPr>
+      <w:r>
+        <w:lastRenderedPageBreak/>
+        <w:t>Class Diagram</w:t>
+      </w:r>
+    </w:p>
+    <w:p>
+      <w:pPr>
+        <w:pStyle w:val="NoSpacing"/>
+      </w:pPr>
+      <w:r>
+        <w:rPr>
+          <w:noProof/>
+        </w:rPr>
+        <w:drawing>
+          <wp:inline distT="0" distB="0" distL="0" distR="0" wp14:anchorId="5985A100" wp14:editId="17F1FC7B">
+            <wp:extent cx="5943600" cy="4152265"/>
+            <wp:effectExtent l="0" t="0" r="0" b="635"/>
+            <wp:docPr id="1" name="Picture 1"/>
+            <wp:cNvGraphicFramePr>
+              <a:graphicFrameLocks xmlns:a="http://schemas.openxmlformats.org/drawingml/2006/main" noChangeAspect="1"/>
+            </wp:cNvGraphicFramePr>
+            <a:graphic xmlns:a="http://schemas.openxmlformats.org/drawingml/2006/main">
+              <a:graphicData uri="http://schemas.openxmlformats.org/drawingml/2006/picture">
+                <pic:pic xmlns:pic="http://schemas.openxmlformats.org/drawingml/2006/picture">
+                  <pic:nvPicPr>
+                    <pic:cNvPr id="0" name=""/>
+                    <pic:cNvPicPr/>
+                  </pic:nvPicPr>
+                  <pic:blipFill>
+                    <a:blip r:embed="rId10"/>
+                    <a:stretch>
+                      <a:fillRect/>
+                    </a:stretch>
+                  </pic:blipFill>
+                  <pic:spPr>
+                    <a:xfrm>
+                      <a:off x="0" y="0"/>
+                      <a:ext cx="5943600" cy="4152265"/>
+                    </a:xfrm>
+                    <a:prstGeom prst="rect">
+                      <a:avLst/>
+                    </a:prstGeom>
+                  </pic:spPr>
+                </pic:pic>
+              </a:graphicData>
+            </a:graphic>
+          </wp:inline>
+        </w:drawing>
+      </w:r>
+    </w:p>
+    <w:p>
+      <w:pPr>
+        <w:pStyle w:val="Heading3"/>
+      </w:pPr>
+      <w:r>
+        <w:t>Theme Controller</w:t>
+      </w:r>
+    </w:p>
+    <w:p>
+      <w:pPr>
+        <w:pStyle w:val="NoSpacing"/>
+      </w:pPr>
+      <w:r>
+        <w:rPr>
+          <w:b/>
+        </w:rPr>
+        <w:t>ThemeReference</w:t>
+      </w:r>
+      <w:r>
+        <w:t>: uses the current theme from the preferences to render a link to the theme’s css file.</w:t>
       </w:r>
     </w:p>
     <w:p>
@@ -65,55 +780,174 @@
       </w:pPr>
       <w:bookmarkStart w:id="0" w:name="_GoBack"/>
       <w:bookmarkEnd w:id="0"/>
-    </w:p>
-    <w:p>
-      <w:pPr>
-        <w:pStyle w:val="NoSpacing"/>
-      </w:pPr>
-      <w:r>
-        <w:t>Themes consist of the following:</w:t>
-      </w:r>
-    </w:p>
-    <w:p>
-      <w:pPr>
-        <w:pStyle w:val="NoSpacing"/>
-        <w:numPr>
-          <w:ilvl w:val="0"/>
-          <w:numId w:val="1"/>
-        </w:numPr>
-      </w:pPr>
-      <w:r>
-        <w:t>Layout</w:t>
-      </w:r>
-    </w:p>
-    <w:p>
-      <w:pPr>
-        <w:pStyle w:val="NoSpacing"/>
-        <w:numPr>
-          <w:ilvl w:val="0"/>
-          <w:numId w:val="1"/>
-        </w:numPr>
-      </w:pPr>
-      <w:r>
-        <w:t>Style sheets</w:t>
-      </w:r>
-    </w:p>
-    <w:p>
-      <w:pPr>
-        <w:pStyle w:val="NoSpacing"/>
-        <w:numPr>
-          <w:ilvl w:val="0"/>
-          <w:numId w:val="1"/>
-        </w:numPr>
-      </w:pPr>
-      <w:r>
-        <w:t>Images</w:t>
-      </w:r>
-    </w:p>
-    <w:p>
-      <w:pPr>
-        <w:pStyle w:val="NoSpacing"/>
-      </w:pPr>
+      <w:r>
+        <w:rPr>
+          <w:b/>
+        </w:rPr>
+        <w:t>ThemeAdministration</w:t>
+      </w:r>
+      <w:r>
+        <w:t>: uses the Theme Manager to display, select, and apply themes to the website. Also provides ability to upload, download, and delete themes using the Theme Manager.</w:t>
+      </w:r>
+    </w:p>
+    <w:p>
+      <w:pPr>
+        <w:pStyle w:val="Heading3"/>
+      </w:pPr>
+      <w:r>
+        <w:t>Preference Manager</w:t>
+      </w:r>
+    </w:p>
+    <w:p>
+      <w:pPr>
+        <w:pStyle w:val="NoSpacing"/>
+      </w:pPr>
+      <w:r>
+        <w:rPr>
+          <w:b/>
+        </w:rPr>
+        <w:t>GetPreferences</w:t>
+      </w:r>
+      <w:r>
+        <w:t>: returns a business object providing the current theme for the website</w:t>
+      </w:r>
+    </w:p>
+    <w:p>
+      <w:pPr>
+        <w:pStyle w:val="Heading3"/>
+      </w:pPr>
+      <w:r>
+        <w:t>Theme Manager</w:t>
+      </w:r>
+    </w:p>
+    <w:p>
+      <w:pPr>
+        <w:pStyle w:val="NoSpacing"/>
+      </w:pPr>
+      <w:r>
+        <w:rPr>
+          <w:b/>
+        </w:rPr>
+        <w:t>Get</w:t>
+      </w:r>
+      <w:r>
+        <w:rPr>
+          <w:b/>
+        </w:rPr>
+        <w:t>InstalledThemes</w:t>
+      </w:r>
+      <w:r>
+        <w:t xml:space="preserve">: returns a list of Theme objects for all the themes available for use on the website. </w:t>
+      </w:r>
+    </w:p>
+    <w:p>
+      <w:pPr>
+        <w:pStyle w:val="NoSpacing"/>
+      </w:pPr>
+      <w:r>
+        <w:rPr>
+          <w:b/>
+        </w:rPr>
+        <w:t>InstallTheme</w:t>
+      </w:r>
+      <w:r>
+        <w:t xml:space="preserve">: </w:t>
+      </w:r>
+      <w:r>
+        <w:t>extracts a theme folder from a zip file into the themes folder</w:t>
+      </w:r>
+    </w:p>
+    <w:p>
+      <w:pPr>
+        <w:pStyle w:val="NoSpacing"/>
+      </w:pPr>
+      <w:r>
+        <w:rPr>
+          <w:b/>
+        </w:rPr>
+        <w:t>GetThemeZipFile</w:t>
+      </w:r>
+      <w:r>
+        <w:t>: creates a zip file from a theme folder and returns as a byte array for download</w:t>
+      </w:r>
+    </w:p>
+    <w:p>
+      <w:pPr>
+        <w:pStyle w:val="NoSpacing"/>
+      </w:pPr>
+      <w:r>
+        <w:rPr>
+          <w:b/>
+        </w:rPr>
+        <w:t>DeleteTheme</w:t>
+      </w:r>
+      <w:r>
+        <w:t>: deletes a theme folder from the website</w:t>
+      </w:r>
+    </w:p>
+    <w:p>
+      <w:pPr>
+        <w:pStyle w:val="NoSpacing"/>
+      </w:pPr>
+      <w:r>
+        <w:rPr>
+          <w:b/>
+        </w:rPr>
+        <w:t>ApplyTheme</w:t>
+      </w:r>
+      <w:r>
+        <w:t>: updates the current theme preference to applied theme</w:t>
+      </w:r>
+    </w:p>
+    <w:p>
+      <w:pPr>
+        <w:pStyle w:val="Heading3"/>
+      </w:pPr>
+      <w:r>
+        <w:t>File Manager</w:t>
+      </w:r>
+    </w:p>
+    <w:p>
+      <w:pPr>
+        <w:pStyle w:val="NoSpacing"/>
+      </w:pPr>
+      <w:r>
+        <w:rPr>
+          <w:b/>
+        </w:rPr>
+        <w:t>CreateZip</w:t>
+      </w:r>
+      <w:r>
+        <w:t>:creates a zip file from a folder</w:t>
+      </w:r>
+    </w:p>
+    <w:p>
+      <w:pPr>
+        <w:pStyle w:val="NoSpacing"/>
+      </w:pPr>
+      <w:r>
+        <w:rPr>
+          <w:b/>
+        </w:rPr>
+        <w:t>Extract</w:t>
+      </w:r>
+      <w:r>
+        <w:t>:extracts a zip file to a folder</w:t>
+      </w:r>
+    </w:p>
+    <w:p>
+      <w:pPr>
+        <w:pStyle w:val="NoSpacing"/>
+      </w:pPr>
+      <w:r>
+        <w:rPr>
+          <w:b/>
+        </w:rPr>
+        <w:t>DeleteFolder</w:t>
+      </w:r>
+      <w:r>
+        <w:t>:deletes a folder</w:t>
+      </w:r>
     </w:p>
     <w:sectPr>
       <w:pgSz w:w="12240" w:h="15840"/>
@@ -128,9 +962,9 @@
 <file path=word/numbering.xml><?xml version="1.0" encoding="utf-8"?>
 <w:numbering xmlns:wpc="http://schemas.microsoft.com/office/word/2010/wordprocessingCanvas" xmlns:mc="http://schemas.openxmlformats.org/markup-compatibility/2006" xmlns:o="urn:schemas-microsoft-com:office:office" xmlns:r="http://schemas.openxmlformats.org/officeDocument/2006/relationships" xmlns:m="http://schemas.openxmlformats.org/officeDocument/2006/math" xmlns:v="urn:schemas-microsoft-com:vml" xmlns:wp14="http://schemas.microsoft.com/office/word/2010/wordprocessingDrawing" xmlns:wp="http://schemas.openxmlformats.org/drawingml/2006/wordprocessingDrawing" xmlns:w10="urn:schemas-microsoft-com:office:word" xmlns:w="http://schemas.openxmlformats.org/wordprocessingml/2006/main" xmlns:w14="http://schemas.microsoft.com/office/word/2010/wordml" xmlns:wpg="http://schemas.microsoft.com/office/word/2010/wordprocessingGroup" xmlns:wpi="http://schemas.microsoft.com/office/word/2010/wordprocessingInk" xmlns:wne="http://schemas.microsoft.com/office/word/2006/wordml" xmlns:wps="http://schemas.microsoft.com/office/word/2010/wordprocessingShape" mc:Ignorable="w14 wp14">
   <w:abstractNum w:abstractNumId="0">
-    <w:nsid w:val="3AFB5F40"/>
+    <w:nsid w:val="0EA86CF4"/>
     <w:multiLevelType w:val="hybridMultilevel"/>
-    <w:tmpl w:val="C870EB9C"/>
+    <w:tmpl w:val="5700F374"/>
     <w:lvl w:ilvl="0" w:tplc="04090001">
       <w:start w:val="1"/>
       <w:numFmt w:val="bullet"/>
@@ -240,7 +1074,123 @@
       </w:rPr>
     </w:lvl>
   </w:abstractNum>
+  <w:abstractNum w:abstractNumId="1">
+    <w:nsid w:val="3AFB5F40"/>
+    <w:multiLevelType w:val="hybridMultilevel"/>
+    <w:tmpl w:val="B83E9EE2"/>
+    <w:lvl w:ilvl="0" w:tplc="04090001">
+      <w:start w:val="1"/>
+      <w:numFmt w:val="bullet"/>
+      <w:lvlText w:val=""/>
+      <w:lvlJc w:val="left"/>
+      <w:pPr>
+        <w:ind w:left="720" w:hanging="360"/>
+      </w:pPr>
+      <w:rPr>
+        <w:rFonts w:ascii="Symbol" w:hAnsi="Symbol" w:hint="default"/>
+      </w:rPr>
+    </w:lvl>
+    <w:lvl w:ilvl="1" w:tplc="04090003">
+      <w:start w:val="1"/>
+      <w:numFmt w:val="bullet"/>
+      <w:lvlText w:val="o"/>
+      <w:lvlJc w:val="left"/>
+      <w:pPr>
+        <w:ind w:left="1440" w:hanging="360"/>
+      </w:pPr>
+      <w:rPr>
+        <w:rFonts w:ascii="Courier New" w:hAnsi="Courier New" w:cs="Courier New" w:hint="default"/>
+      </w:rPr>
+    </w:lvl>
+    <w:lvl w:ilvl="2" w:tplc="04090005" w:tentative="1">
+      <w:start w:val="1"/>
+      <w:numFmt w:val="bullet"/>
+      <w:lvlText w:val=""/>
+      <w:lvlJc w:val="left"/>
+      <w:pPr>
+        <w:ind w:left="2160" w:hanging="360"/>
+      </w:pPr>
+      <w:rPr>
+        <w:rFonts w:ascii="Wingdings" w:hAnsi="Wingdings" w:hint="default"/>
+      </w:rPr>
+    </w:lvl>
+    <w:lvl w:ilvl="3" w:tplc="04090001" w:tentative="1">
+      <w:start w:val="1"/>
+      <w:numFmt w:val="bullet"/>
+      <w:lvlText w:val=""/>
+      <w:lvlJc w:val="left"/>
+      <w:pPr>
+        <w:ind w:left="2880" w:hanging="360"/>
+      </w:pPr>
+      <w:rPr>
+        <w:rFonts w:ascii="Symbol" w:hAnsi="Symbol" w:hint="default"/>
+      </w:rPr>
+    </w:lvl>
+    <w:lvl w:ilvl="4" w:tplc="04090003" w:tentative="1">
+      <w:start w:val="1"/>
+      <w:numFmt w:val="bullet"/>
+      <w:lvlText w:val="o"/>
+      <w:lvlJc w:val="left"/>
+      <w:pPr>
+        <w:ind w:left="3600" w:hanging="360"/>
+      </w:pPr>
+      <w:rPr>
+        <w:rFonts w:ascii="Courier New" w:hAnsi="Courier New" w:cs="Courier New" w:hint="default"/>
+      </w:rPr>
+    </w:lvl>
+    <w:lvl w:ilvl="5" w:tplc="04090005" w:tentative="1">
+      <w:start w:val="1"/>
+      <w:numFmt w:val="bullet"/>
+      <w:lvlText w:val=""/>
+      <w:lvlJc w:val="left"/>
+      <w:pPr>
+        <w:ind w:left="4320" w:hanging="360"/>
+      </w:pPr>
+      <w:rPr>
+        <w:rFonts w:ascii="Wingdings" w:hAnsi="Wingdings" w:hint="default"/>
+      </w:rPr>
+    </w:lvl>
+    <w:lvl w:ilvl="6" w:tplc="04090001" w:tentative="1">
+      <w:start w:val="1"/>
+      <w:numFmt w:val="bullet"/>
+      <w:lvlText w:val=""/>
+      <w:lvlJc w:val="left"/>
+      <w:pPr>
+        <w:ind w:left="5040" w:hanging="360"/>
+      </w:pPr>
+      <w:rPr>
+        <w:rFonts w:ascii="Symbol" w:hAnsi="Symbol" w:hint="default"/>
+      </w:rPr>
+    </w:lvl>
+    <w:lvl w:ilvl="7" w:tplc="04090003" w:tentative="1">
+      <w:start w:val="1"/>
+      <w:numFmt w:val="bullet"/>
+      <w:lvlText w:val="o"/>
+      <w:lvlJc w:val="left"/>
+      <w:pPr>
+        <w:ind w:left="5760" w:hanging="360"/>
+      </w:pPr>
+      <w:rPr>
+        <w:rFonts w:ascii="Courier New" w:hAnsi="Courier New" w:cs="Courier New" w:hint="default"/>
+      </w:rPr>
+    </w:lvl>
+    <w:lvl w:ilvl="8" w:tplc="04090005" w:tentative="1">
+      <w:start w:val="1"/>
+      <w:numFmt w:val="bullet"/>
+      <w:lvlText w:val=""/>
+      <w:lvlJc w:val="left"/>
+      <w:pPr>
+        <w:ind w:left="6480" w:hanging="360"/>
+      </w:pPr>
+      <w:rPr>
+        <w:rFonts w:ascii="Wingdings" w:hAnsi="Wingdings" w:hint="default"/>
+      </w:rPr>
+    </w:lvl>
+  </w:abstractNum>
   <w:num w:numId="1">
+    <w:abstractNumId w:val="1"/>
+  </w:num>
+  <w:num w:numId="2">
     <w:abstractNumId w:val="0"/>
   </w:num>
 </w:numbering>
@@ -429,6 +1379,52 @@
       <w:szCs w:val="28"/>
     </w:rPr>
   </w:style>
+  <w:style w:type="paragraph" w:styleId="Heading2">
+    <w:name w:val="heading 2"/>
+    <w:basedOn w:val="Normal"/>
+    <w:next w:val="Normal"/>
+    <w:link w:val="Heading2Char"/>
+    <w:uiPriority w:val="9"/>
+    <w:unhideWhenUsed/>
+    <w:qFormat/>
+    <w:rsid w:val="00F87EEE"/>
+    <w:pPr>
+      <w:keepNext/>
+      <w:keepLines/>
+      <w:spacing w:before="200" w:after="0"/>
+      <w:outlineLvl w:val="1"/>
+    </w:pPr>
+    <w:rPr>
+      <w:rFonts w:asciiTheme="majorHAnsi" w:eastAsiaTheme="majorEastAsia" w:hAnsiTheme="majorHAnsi" w:cstheme="majorBidi"/>
+      <w:b/>
+      <w:bCs/>
+      <w:color w:val="4F81BD" w:themeColor="accent1"/>
+      <w:sz w:val="26"/>
+      <w:szCs w:val="26"/>
+    </w:rPr>
+  </w:style>
+  <w:style w:type="paragraph" w:styleId="Heading3">
+    <w:name w:val="heading 3"/>
+    <w:basedOn w:val="Normal"/>
+    <w:next w:val="Normal"/>
+    <w:link w:val="Heading3Char"/>
+    <w:uiPriority w:val="9"/>
+    <w:unhideWhenUsed/>
+    <w:qFormat/>
+    <w:rsid w:val="00F87EEE"/>
+    <w:pPr>
+      <w:keepNext/>
+      <w:keepLines/>
+      <w:spacing w:before="200" w:after="0"/>
+      <w:outlineLvl w:val="2"/>
+    </w:pPr>
+    <w:rPr>
+      <w:rFonts w:asciiTheme="majorHAnsi" w:eastAsiaTheme="majorEastAsia" w:hAnsiTheme="majorHAnsi" w:cstheme="majorBidi"/>
+      <w:b/>
+      <w:bCs/>
+      <w:color w:val="4F81BD" w:themeColor="accent1"/>
+    </w:rPr>
+  </w:style>
   <w:style w:type="character" w:default="1" w:styleId="DefaultParagraphFont">
     <w:name w:val="Default Paragraph Font"/>
     <w:uiPriority w:val="1"/>
@@ -479,6 +1475,64 @@
     <w:pPr>
       <w:spacing w:after="0" w:line="240" w:lineRule="auto"/>
     </w:pPr>
+  </w:style>
+  <w:style w:type="paragraph" w:styleId="BalloonText">
+    <w:name w:val="Balloon Text"/>
+    <w:basedOn w:val="Normal"/>
+    <w:link w:val="BalloonTextChar"/>
+    <w:uiPriority w:val="99"/>
+    <w:semiHidden/>
+    <w:unhideWhenUsed/>
+    <w:rsid w:val="00F87EEE"/>
+    <w:pPr>
+      <w:spacing w:after="0" w:line="240" w:lineRule="auto"/>
+    </w:pPr>
+    <w:rPr>
+      <w:rFonts w:ascii="Tahoma" w:hAnsi="Tahoma" w:cs="Tahoma"/>
+      <w:sz w:val="16"/>
+      <w:szCs w:val="16"/>
+    </w:rPr>
+  </w:style>
+  <w:style w:type="character" w:customStyle="1" w:styleId="BalloonTextChar">
+    <w:name w:val="Balloon Text Char"/>
+    <w:basedOn w:val="DefaultParagraphFont"/>
+    <w:link w:val="BalloonText"/>
+    <w:uiPriority w:val="99"/>
+    <w:semiHidden/>
+    <w:rsid w:val="00F87EEE"/>
+    <w:rPr>
+      <w:rFonts w:ascii="Tahoma" w:hAnsi="Tahoma" w:cs="Tahoma"/>
+      <w:sz w:val="16"/>
+      <w:szCs w:val="16"/>
+    </w:rPr>
+  </w:style>
+  <w:style w:type="character" w:customStyle="1" w:styleId="Heading2Char">
+    <w:name w:val="Heading 2 Char"/>
+    <w:basedOn w:val="DefaultParagraphFont"/>
+    <w:link w:val="Heading2"/>
+    <w:uiPriority w:val="9"/>
+    <w:rsid w:val="00F87EEE"/>
+    <w:rPr>
+      <w:rFonts w:asciiTheme="majorHAnsi" w:eastAsiaTheme="majorEastAsia" w:hAnsiTheme="majorHAnsi" w:cstheme="majorBidi"/>
+      <w:b/>
+      <w:bCs/>
+      <w:color w:val="4F81BD" w:themeColor="accent1"/>
+      <w:sz w:val="26"/>
+      <w:szCs w:val="26"/>
+    </w:rPr>
+  </w:style>
+  <w:style w:type="character" w:customStyle="1" w:styleId="Heading3Char">
+    <w:name w:val="Heading 3 Char"/>
+    <w:basedOn w:val="DefaultParagraphFont"/>
+    <w:link w:val="Heading3"/>
+    <w:uiPriority w:val="9"/>
+    <w:rsid w:val="00F87EEE"/>
+    <w:rPr>
+      <w:rFonts w:asciiTheme="majorHAnsi" w:eastAsiaTheme="majorEastAsia" w:hAnsiTheme="majorHAnsi" w:cstheme="majorBidi"/>
+      <w:b/>
+      <w:bCs/>
+      <w:color w:val="4F81BD" w:themeColor="accent1"/>
+    </w:rPr>
   </w:style>
 </w:styles>
 </file>
@@ -666,6 +1720,52 @@
       <w:szCs w:val="28"/>
     </w:rPr>
   </w:style>
+  <w:style w:type="paragraph" w:styleId="Heading2">
+    <w:name w:val="heading 2"/>
+    <w:basedOn w:val="Normal"/>
+    <w:next w:val="Normal"/>
+    <w:link w:val="Heading2Char"/>
+    <w:uiPriority w:val="9"/>
+    <w:unhideWhenUsed/>
+    <w:qFormat/>
+    <w:rsid w:val="00F87EEE"/>
+    <w:pPr>
+      <w:keepNext/>
+      <w:keepLines/>
+      <w:spacing w:before="200" w:after="0"/>
+      <w:outlineLvl w:val="1"/>
+    </w:pPr>
+    <w:rPr>
+      <w:rFonts w:asciiTheme="majorHAnsi" w:eastAsiaTheme="majorEastAsia" w:hAnsiTheme="majorHAnsi" w:cstheme="majorBidi"/>
+      <w:b/>
+      <w:bCs/>
+      <w:color w:val="4F81BD" w:themeColor="accent1"/>
+      <w:sz w:val="26"/>
+      <w:szCs w:val="26"/>
+    </w:rPr>
+  </w:style>
+  <w:style w:type="paragraph" w:styleId="Heading3">
+    <w:name w:val="heading 3"/>
+    <w:basedOn w:val="Normal"/>
+    <w:next w:val="Normal"/>
+    <w:link w:val="Heading3Char"/>
+    <w:uiPriority w:val="9"/>
+    <w:unhideWhenUsed/>
+    <w:qFormat/>
+    <w:rsid w:val="00F87EEE"/>
+    <w:pPr>
+      <w:keepNext/>
+      <w:keepLines/>
+      <w:spacing w:before="200" w:after="0"/>
+      <w:outlineLvl w:val="2"/>
+    </w:pPr>
+    <w:rPr>
+      <w:rFonts w:asciiTheme="majorHAnsi" w:eastAsiaTheme="majorEastAsia" w:hAnsiTheme="majorHAnsi" w:cstheme="majorBidi"/>
+      <w:b/>
+      <w:bCs/>
+      <w:color w:val="4F81BD" w:themeColor="accent1"/>
+    </w:rPr>
+  </w:style>
   <w:style w:type="character" w:default="1" w:styleId="DefaultParagraphFont">
     <w:name w:val="Default Paragraph Font"/>
     <w:uiPriority w:val="1"/>
@@ -716,6 +1816,64 @@
     <w:pPr>
       <w:spacing w:after="0" w:line="240" w:lineRule="auto"/>
     </w:pPr>
+  </w:style>
+  <w:style w:type="paragraph" w:styleId="BalloonText">
+    <w:name w:val="Balloon Text"/>
+    <w:basedOn w:val="Normal"/>
+    <w:link w:val="BalloonTextChar"/>
+    <w:uiPriority w:val="99"/>
+    <w:semiHidden/>
+    <w:unhideWhenUsed/>
+    <w:rsid w:val="00F87EEE"/>
+    <w:pPr>
+      <w:spacing w:after="0" w:line="240" w:lineRule="auto"/>
+    </w:pPr>
+    <w:rPr>
+      <w:rFonts w:ascii="Tahoma" w:hAnsi="Tahoma" w:cs="Tahoma"/>
+      <w:sz w:val="16"/>
+      <w:szCs w:val="16"/>
+    </w:rPr>
+  </w:style>
+  <w:style w:type="character" w:customStyle="1" w:styleId="BalloonTextChar">
+    <w:name w:val="Balloon Text Char"/>
+    <w:basedOn w:val="DefaultParagraphFont"/>
+    <w:link w:val="BalloonText"/>
+    <w:uiPriority w:val="99"/>
+    <w:semiHidden/>
+    <w:rsid w:val="00F87EEE"/>
+    <w:rPr>
+      <w:rFonts w:ascii="Tahoma" w:hAnsi="Tahoma" w:cs="Tahoma"/>
+      <w:sz w:val="16"/>
+      <w:szCs w:val="16"/>
+    </w:rPr>
+  </w:style>
+  <w:style w:type="character" w:customStyle="1" w:styleId="Heading2Char">
+    <w:name w:val="Heading 2 Char"/>
+    <w:basedOn w:val="DefaultParagraphFont"/>
+    <w:link w:val="Heading2"/>
+    <w:uiPriority w:val="9"/>
+    <w:rsid w:val="00F87EEE"/>
+    <w:rPr>
+      <w:rFonts w:asciiTheme="majorHAnsi" w:eastAsiaTheme="majorEastAsia" w:hAnsiTheme="majorHAnsi" w:cstheme="majorBidi"/>
+      <w:b/>
+      <w:bCs/>
+      <w:color w:val="4F81BD" w:themeColor="accent1"/>
+      <w:sz w:val="26"/>
+      <w:szCs w:val="26"/>
+    </w:rPr>
+  </w:style>
+  <w:style w:type="character" w:customStyle="1" w:styleId="Heading3Char">
+    <w:name w:val="Heading 3 Char"/>
+    <w:basedOn w:val="DefaultParagraphFont"/>
+    <w:link w:val="Heading3"/>
+    <w:uiPriority w:val="9"/>
+    <w:rsid w:val="00F87EEE"/>
+    <w:rPr>
+      <w:rFonts w:asciiTheme="majorHAnsi" w:eastAsiaTheme="majorEastAsia" w:hAnsiTheme="majorHAnsi" w:cstheme="majorBidi"/>
+      <w:b/>
+      <w:bCs/>
+      <w:color w:val="4F81BD" w:themeColor="accent1"/>
+    </w:rPr>
   </w:style>
 </w:styles>
 </file>

</xml_diff>